<commit_message>
Changes made in output file
</commit_message>
<xml_diff>
--- a/Design Principles and Patterns/SingletonPatternExample Output.docx
+++ b/Design Principles and Patterns/SingletonPatternExample Output.docx
@@ -337,11 +337,13 @@
     <w:p>
       <w:pPr>
         <w:rPr>
+          <w:u w:val="single"/>
           <w:lang w:val="en-IN"/>
         </w:rPr>
       </w:pPr>
       <w:r>
         <w:rPr>
+          <w:u w:val="single"/>
           <w:lang w:val="en-IN"/>
         </w:rPr>
         <w:t>LoggerTest.java</w:t>
@@ -593,31 +595,15 @@
           <w:lang w:val="en-IN"/>
         </w:rPr>
         <w:br/>
-        <w:t xml:space="preserve">      </w:t>
-      </w:r>
-      <w:proofErr w:type="gramStart"/>
-      <w:r>
-        <w:rPr>
-          <w:lang w:val="en-IN"/>
-        </w:rPr>
-        <w:t xml:space="preserve">  }</w:t>
-      </w:r>
-      <w:proofErr w:type="gramEnd"/>
+        <w:t xml:space="preserve">        }</w:t>
+      </w:r>
       <w:r>
         <w:rPr>
           <w:lang w:val="en-IN"/>
         </w:rPr>
         <w:br/>
-        <w:t xml:space="preserve">  </w:t>
-      </w:r>
-      <w:proofErr w:type="gramStart"/>
-      <w:r>
-        <w:rPr>
-          <w:lang w:val="en-IN"/>
-        </w:rPr>
-        <w:t xml:space="preserve">  }</w:t>
-      </w:r>
-      <w:proofErr w:type="gramEnd"/>
+        <w:t xml:space="preserve">    }</w:t>
+      </w:r>
       <w:r>
         <w:rPr>
           <w:lang w:val="en-IN"/>
@@ -629,6 +615,114 @@
     <w:p>
       <w:pPr>
         <w:rPr>
+          <w:lang w:val="en-IN"/>
+        </w:rPr>
+      </w:pPr>
+    </w:p>
+    <w:p>
+      <w:pPr>
+        <w:rPr>
+          <w:lang w:val="en-IN"/>
+        </w:rPr>
+      </w:pPr>
+    </w:p>
+    <w:p>
+      <w:pPr>
+        <w:rPr>
+          <w:sz w:val="24"/>
+          <w:szCs w:val="24"/>
+          <w:u w:val="single"/>
+          <w:lang w:val="en-IN"/>
+        </w:rPr>
+      </w:pPr>
+      <w:r>
+        <w:rPr>
+          <w:sz w:val="24"/>
+          <w:szCs w:val="24"/>
+          <w:u w:val="single"/>
+          <w:lang w:val="en-IN"/>
+        </w:rPr>
+        <w:t>Output</w:t>
+      </w:r>
+      <w:r>
+        <w:rPr>
+          <w:sz w:val="24"/>
+          <w:szCs w:val="24"/>
+          <w:u w:val="single"/>
+          <w:lang w:val="en-IN"/>
+        </w:rPr>
+        <w:t>:</w:t>
+      </w:r>
+    </w:p>
+    <w:p>
+      <w:pPr>
+        <w:rPr>
+          <w:lang w:val="en-IN"/>
+        </w:rPr>
+      </w:pPr>
+      <w:r>
+        <w:rPr>
+          <w:lang w:val="en-IN"/>
+        </w:rPr>
+        <w:t>Logger instance created</w:t>
+      </w:r>
+    </w:p>
+    <w:p>
+      <w:pPr>
+        <w:rPr>
+          <w:lang w:val="en-IN"/>
+        </w:rPr>
+      </w:pPr>
+      <w:r>
+        <w:rPr>
+          <w:lang w:val="en-IN"/>
+        </w:rPr>
+        <w:t>Both logger1 and logger2 are the same instance</w:t>
+      </w:r>
+    </w:p>
+    <w:p>
+      <w:pPr>
+        <w:rPr>
+          <w:lang w:val="en-IN"/>
+        </w:rPr>
+      </w:pPr>
+    </w:p>
+    <w:p>
+      <w:pPr>
+        <w:rPr>
+          <w:sz w:val="24"/>
+          <w:szCs w:val="24"/>
+          <w:u w:val="single"/>
+          <w:lang w:val="en-IN"/>
+        </w:rPr>
+      </w:pPr>
+    </w:p>
+    <w:p>
+      <w:pPr>
+        <w:rPr>
+          <w:sz w:val="24"/>
+          <w:szCs w:val="24"/>
+          <w:u w:val="single"/>
+          <w:lang w:val="en-IN"/>
+        </w:rPr>
+      </w:pPr>
+    </w:p>
+    <w:p>
+      <w:pPr>
+        <w:rPr>
+          <w:sz w:val="24"/>
+          <w:szCs w:val="24"/>
+          <w:u w:val="single"/>
+          <w:lang w:val="en-IN"/>
+        </w:rPr>
+      </w:pPr>
+    </w:p>
+    <w:p>
+      <w:pPr>
+        <w:rPr>
+          <w:sz w:val="24"/>
+          <w:szCs w:val="24"/>
+          <w:u w:val="single"/>
           <w:lang w:val="en-IN"/>
         </w:rPr>
       </w:pPr>

</xml_diff>